<commit_message>
JST-XH CAN standart with 5V input
</commit_message>
<xml_diff>
--- a/Внутренние правила проектирования электроники.docx
+++ b/Внутренние правила проектирования электроники.docx
@@ -1,6 +1,6 @@
 
 <file path=word/document.xml><?xml version="1.0" encoding="utf-8"?>
-<w:document xmlns:wpc="http://schemas.microsoft.com/office/word/2010/wordprocessingCanvas" xmlns:mc="http://schemas.openxmlformats.org/markup-compatibility/2006" xmlns:o="urn:schemas-microsoft-com:office:office" xmlns:r="http://schemas.openxmlformats.org/officeDocument/2006/relationships" xmlns:m="http://schemas.openxmlformats.org/officeDocument/2006/math" xmlns:v="urn:schemas-microsoft-com:vml" xmlns:wp14="http://schemas.microsoft.com/office/word/2010/wordprocessingDrawing" xmlns:wp="http://schemas.openxmlformats.org/drawingml/2006/wordprocessingDrawing" xmlns:w10="urn:schemas-microsoft-com:office:word" xmlns:w="http://schemas.openxmlformats.org/wordprocessingml/2006/main" xmlns:w14="http://schemas.microsoft.com/office/word/2010/wordml" xmlns:w15="http://schemas.microsoft.com/office/word/2012/wordml" xmlns:wpg="http://schemas.microsoft.com/office/word/2010/wordprocessingGroup" xmlns:wpi="http://schemas.microsoft.com/office/word/2010/wordprocessingInk" xmlns:wne="http://schemas.microsoft.com/office/word/2006/wordml" xmlns:wps="http://schemas.microsoft.com/office/word/2010/wordprocessingShape" mc:Ignorable="w14 w15 wp14">
+<w:document xmlns:wpc="http://schemas.microsoft.com/office/word/2010/wordprocessingCanvas" xmlns:cx="http://schemas.microsoft.com/office/drawing/2014/chartex" xmlns:mc="http://schemas.openxmlformats.org/markup-compatibility/2006" xmlns:o="urn:schemas-microsoft-com:office:office" xmlns:r="http://schemas.openxmlformats.org/officeDocument/2006/relationships" xmlns:m="http://schemas.openxmlformats.org/officeDocument/2006/math" xmlns:v="urn:schemas-microsoft-com:vml" xmlns:wp14="http://schemas.microsoft.com/office/word/2010/wordprocessingDrawing" xmlns:wp="http://schemas.openxmlformats.org/drawingml/2006/wordprocessingDrawing" xmlns:w10="urn:schemas-microsoft-com:office:word" xmlns:w="http://schemas.openxmlformats.org/wordprocessingml/2006/main" xmlns:w14="http://schemas.microsoft.com/office/word/2010/wordml" xmlns:w15="http://schemas.microsoft.com/office/word/2012/wordml" xmlns:w16se="http://schemas.microsoft.com/office/word/2015/wordml/symex" xmlns:wpg="http://schemas.microsoft.com/office/word/2010/wordprocessingGroup" xmlns:wpi="http://schemas.microsoft.com/office/word/2010/wordprocessingInk" xmlns:wne="http://schemas.microsoft.com/office/word/2006/wordml" xmlns:wps="http://schemas.microsoft.com/office/word/2010/wordprocessingShape" mc:Ignorable="w14 w15 w16se wp14">
   <w:body>
     <w:sdt>
       <w:sdtPr>
@@ -37,6 +37,8 @@
             </w:rPr>
             <w:t>СоДЕРЖАНИЕ</w:t>
           </w:r>
+          <w:bookmarkStart w:id="0" w:name="_GoBack"/>
+          <w:bookmarkEnd w:id="0"/>
         </w:p>
         <w:p>
           <w:pPr>
@@ -320,7 +322,7 @@
                 <w:noProof/>
                 <w:webHidden/>
               </w:rPr>
-              <w:t>6</w:t>
+              <w:t>7</w:t>
             </w:r>
             <w:r>
               <w:rPr>
@@ -391,7 +393,7 @@
                 <w:noProof/>
                 <w:webHidden/>
               </w:rPr>
-              <w:t>7</w:t>
+              <w:t>8</w:t>
             </w:r>
             <w:r>
               <w:rPr>
@@ -462,7 +464,7 @@
                 <w:noProof/>
                 <w:webHidden/>
               </w:rPr>
-              <w:t>8</w:t>
+              <w:t>9</w:t>
             </w:r>
             <w:r>
               <w:rPr>
@@ -533,7 +535,7 @@
                 <w:noProof/>
                 <w:webHidden/>
               </w:rPr>
-              <w:t>8</w:t>
+              <w:t>9</w:t>
             </w:r>
             <w:r>
               <w:rPr>
@@ -605,7 +607,7 @@
                 <w:noProof/>
                 <w:webHidden/>
               </w:rPr>
-              <w:t>8</w:t>
+              <w:t>9</w:t>
             </w:r>
             <w:r>
               <w:rPr>
@@ -676,7 +678,7 @@
                 <w:noProof/>
                 <w:webHidden/>
               </w:rPr>
-              <w:t>9</w:t>
+              <w:t>10</w:t>
             </w:r>
             <w:r>
               <w:rPr>
@@ -747,7 +749,7 @@
                 <w:noProof/>
                 <w:webHidden/>
               </w:rPr>
-              <w:t>10</w:t>
+              <w:t>11</w:t>
             </w:r>
             <w:r>
               <w:rPr>
@@ -833,7 +835,7 @@
                 <w:noProof/>
                 <w:webHidden/>
               </w:rPr>
-              <w:t>11</w:t>
+              <w:t>12</w:t>
             </w:r>
             <w:r>
               <w:rPr>
@@ -904,7 +906,7 @@
                 <w:noProof/>
                 <w:webHidden/>
               </w:rPr>
-              <w:t>12</w:t>
+              <w:t>13</w:t>
             </w:r>
             <w:r>
               <w:rPr>
@@ -975,7 +977,7 @@
                 <w:noProof/>
                 <w:webHidden/>
               </w:rPr>
-              <w:t>13</w:t>
+              <w:t>14</w:t>
             </w:r>
             <w:r>
               <w:rPr>
@@ -1046,7 +1048,7 @@
                 <w:noProof/>
                 <w:webHidden/>
               </w:rPr>
-              <w:t>14</w:t>
+              <w:t>15</w:t>
             </w:r>
             <w:r>
               <w:rPr>
@@ -1117,7 +1119,7 @@
                 <w:noProof/>
                 <w:webHidden/>
               </w:rPr>
-              <w:t>14</w:t>
+              <w:t>15</w:t>
             </w:r>
             <w:r>
               <w:rPr>
@@ -1188,7 +1190,7 @@
                 <w:noProof/>
                 <w:webHidden/>
               </w:rPr>
-              <w:t>14</w:t>
+              <w:t>15</w:t>
             </w:r>
             <w:r>
               <w:rPr>
@@ -1259,7 +1261,7 @@
                 <w:noProof/>
                 <w:webHidden/>
               </w:rPr>
-              <w:t>15</w:t>
+              <w:t>16</w:t>
             </w:r>
             <w:r>
               <w:rPr>
@@ -1301,7 +1303,7 @@
       <w:pPr>
         <w:pStyle w:val="1"/>
       </w:pPr>
-      <w:bookmarkStart w:id="0" w:name="_Toc62195204"/>
+      <w:bookmarkStart w:id="1" w:name="_Toc62195204"/>
       <w:r>
         <w:lastRenderedPageBreak/>
         <w:t xml:space="preserve">Правила трассировки </w:t>
@@ -1309,17 +1311,17 @@
       <w:r>
         <w:t>РАЗЪЕМОВ</w:t>
       </w:r>
-      <w:bookmarkEnd w:id="0"/>
+      <w:bookmarkEnd w:id="1"/>
     </w:p>
     <w:p>
       <w:pPr>
         <w:pStyle w:val="3"/>
       </w:pPr>
-      <w:bookmarkStart w:id="1" w:name="_Toc62195205"/>
+      <w:bookmarkStart w:id="2" w:name="_Toc62195205"/>
       <w:r>
         <w:t>Разъемы питания</w:t>
       </w:r>
-      <w:bookmarkEnd w:id="1"/>
+      <w:bookmarkEnd w:id="2"/>
     </w:p>
     <w:p>
       <w:pPr>
@@ -1856,12 +1858,12 @@
       <w:pPr>
         <w:pStyle w:val="3"/>
       </w:pPr>
-      <w:bookmarkStart w:id="2" w:name="_Toc62195206"/>
+      <w:bookmarkStart w:id="3" w:name="_Toc62195206"/>
       <w:r>
         <w:lastRenderedPageBreak/>
         <w:t>Разъёмы интерфейсов</w:t>
       </w:r>
-      <w:bookmarkEnd w:id="2"/>
+      <w:bookmarkEnd w:id="3"/>
     </w:p>
     <w:p>
       <w:r>
@@ -2016,16 +2018,235 @@
       </w:r>
     </w:p>
     <w:p>
-      <w:pPr>
-        <w:rPr>
-          <w:b/>
-          <w:lang w:val="en-US"/>
-        </w:rPr>
-      </w:pPr>
-      <w:r>
-        <w:rPr>
-          <w:b/>
-        </w:rPr>
+      <w:r>
+        <w:rPr>
+          <w:rFonts w:cs="Times New Roman"/>
+          <w:b/>
+          <w:szCs w:val="28"/>
+          <w:lang w:val="en-US"/>
+        </w:rPr>
+        <w:t>CAN</w:t>
+      </w:r>
+      <w:r>
+        <w:rPr>
+          <w:rFonts w:cs="Times New Roman"/>
+          <w:b/>
+          <w:szCs w:val="28"/>
+          <w:lang w:val="en-US"/>
+        </w:rPr>
+        <w:t xml:space="preserve"> </w:t>
+      </w:r>
+      <w:r>
+        <w:rPr>
+          <w:rFonts w:cs="Times New Roman"/>
+          <w:b/>
+          <w:szCs w:val="28"/>
+          <w:lang w:val="en-US"/>
+        </w:rPr>
+        <w:t>JST</w:t>
+      </w:r>
+      <w:r>
+        <w:rPr>
+          <w:rFonts w:cs="Times New Roman"/>
+          <w:b/>
+          <w:szCs w:val="28"/>
+          <w:lang w:val="en-US"/>
+        </w:rPr>
+        <w:t>-</w:t>
+      </w:r>
+      <w:r>
+        <w:rPr>
+          <w:rFonts w:cs="Times New Roman"/>
+          <w:b/>
+          <w:szCs w:val="28"/>
+          <w:lang w:val="en-US"/>
+        </w:rPr>
+        <w:t>XH</w:t>
+      </w:r>
+      <w:r>
+        <w:rPr>
+          <w:rFonts w:cs="Times New Roman"/>
+          <w:b/>
+          <w:szCs w:val="28"/>
+          <w:lang w:val="en-US"/>
+        </w:rPr>
+        <w:t xml:space="preserve"> </w:t>
+      </w:r>
+      <w:r>
+        <w:rPr>
+          <w:rFonts w:cs="Times New Roman"/>
+          <w:b/>
+          <w:szCs w:val="28"/>
+        </w:rPr>
+        <w:t>с питанием</w:t>
+      </w:r>
+    </w:p>
+    <w:p>
+      <w:pPr>
+        <w:pStyle w:val="a3"/>
+        <w:ind w:left="0"/>
+        <w:rPr>
+          <w:rFonts w:cs="Times New Roman"/>
+          <w:b/>
+          <w:szCs w:val="28"/>
+          <w:lang w:val="en-US"/>
+        </w:rPr>
+      </w:pPr>
+      <w:r>
+        <w:rPr>
+          <w:rFonts w:cs="Times New Roman"/>
+          <w:noProof/>
+          <w:szCs w:val="28"/>
+          <w:lang w:eastAsia="ru-RU"/>
+        </w:rPr>
+        <w:drawing>
+          <wp:inline distT="0" distB="0" distL="0" distR="0" wp14:anchorId="7BF31C82" wp14:editId="38999659">
+            <wp:extent cx="2239274" cy="2095500"/>
+            <wp:effectExtent l="0" t="0" r="8890" b="0"/>
+            <wp:docPr id="25" name="Рисунок 25"/>
+            <wp:cNvGraphicFramePr>
+              <a:graphicFrameLocks xmlns:a="http://schemas.openxmlformats.org/drawingml/2006/main" noChangeAspect="1"/>
+            </wp:cNvGraphicFramePr>
+            <a:graphic xmlns:a="http://schemas.openxmlformats.org/drawingml/2006/main">
+              <a:graphicData uri="http://schemas.openxmlformats.org/drawingml/2006/picture">
+                <pic:pic xmlns:pic="http://schemas.openxmlformats.org/drawingml/2006/picture">
+                  <pic:nvPicPr>
+                    <pic:cNvPr id="0" name="Picture 1"/>
+                    <pic:cNvPicPr>
+                      <a:picLocks noChangeAspect="1" noChangeArrowheads="1"/>
+                    </pic:cNvPicPr>
+                  </pic:nvPicPr>
+                  <pic:blipFill>
+                    <a:blip r:embed="rId9" cstate="print">
+                      <a:extLst>
+                        <a:ext uri="{28A0092B-C50C-407E-A947-70E740481C1C}">
+                          <a14:useLocalDpi xmlns:a14="http://schemas.microsoft.com/office/drawing/2010/main" val="0"/>
+                        </a:ext>
+                      </a:extLst>
+                    </a:blip>
+                    <a:srcRect/>
+                    <a:stretch>
+                      <a:fillRect/>
+                    </a:stretch>
+                  </pic:blipFill>
+                  <pic:spPr bwMode="auto">
+                    <a:xfrm>
+                      <a:off x="0" y="0"/>
+                      <a:ext cx="2251576" cy="2107013"/>
+                    </a:xfrm>
+                    <a:prstGeom prst="rect">
+                      <a:avLst/>
+                    </a:prstGeom>
+                    <a:noFill/>
+                    <a:ln>
+                      <a:noFill/>
+                    </a:ln>
+                  </pic:spPr>
+                </pic:pic>
+              </a:graphicData>
+            </a:graphic>
+          </wp:inline>
+        </w:drawing>
+      </w:r>
+    </w:p>
+    <w:p>
+      <w:pPr>
+        <w:pStyle w:val="a3"/>
+        <w:numPr>
+          <w:ilvl w:val="0"/>
+          <w:numId w:val="34"/>
+        </w:numPr>
+        <w:rPr>
+          <w:lang w:val="en-US"/>
+        </w:rPr>
+      </w:pPr>
+      <w:r>
+        <w:rPr>
+          <w:lang w:val="en-US"/>
+        </w:rPr>
+        <w:t>CANH</w:t>
+      </w:r>
+    </w:p>
+    <w:p>
+      <w:pPr>
+        <w:pStyle w:val="a3"/>
+        <w:numPr>
+          <w:ilvl w:val="0"/>
+          <w:numId w:val="34"/>
+        </w:numPr>
+        <w:rPr>
+          <w:lang w:val="en-US"/>
+        </w:rPr>
+      </w:pPr>
+      <w:r>
+        <w:rPr>
+          <w:lang w:val="en-US"/>
+        </w:rPr>
+        <w:t>CANL</w:t>
+      </w:r>
+    </w:p>
+    <w:p>
+      <w:pPr>
+        <w:pStyle w:val="a3"/>
+        <w:numPr>
+          <w:ilvl w:val="0"/>
+          <w:numId w:val="34"/>
+        </w:numPr>
+        <w:rPr>
+          <w:lang w:val="en-US"/>
+        </w:rPr>
+      </w:pPr>
+      <w:r>
+        <w:rPr>
+          <w:lang w:val="en-US"/>
+        </w:rPr>
+        <w:t>5V</w:t>
+      </w:r>
+    </w:p>
+    <w:p>
+      <w:pPr>
+        <w:pStyle w:val="a3"/>
+        <w:numPr>
+          <w:ilvl w:val="0"/>
+          <w:numId w:val="34"/>
+        </w:numPr>
+        <w:rPr>
+          <w:lang w:val="en-US"/>
+        </w:rPr>
+      </w:pPr>
+      <w:r>
+        <w:rPr>
+          <w:lang w:val="en-US"/>
+        </w:rPr>
+        <w:t>GND</w:t>
+      </w:r>
+    </w:p>
+    <w:p>
+      <w:pPr>
+        <w:rPr>
+          <w:lang w:val="en-US"/>
+        </w:rPr>
+      </w:pPr>
+    </w:p>
+    <w:p>
+      <w:pPr>
+        <w:rPr>
+          <w:lang w:val="en-US"/>
+        </w:rPr>
+      </w:pPr>
+    </w:p>
+    <w:p>
+      <w:pPr>
+        <w:rPr>
+          <w:b/>
+          <w:lang w:val="en-US"/>
+        </w:rPr>
+      </w:pPr>
+      <w:r>
+        <w:rPr>
+          <w:b/>
+        </w:rPr>
+        <w:lastRenderedPageBreak/>
         <w:t>П</w:t>
       </w:r>
       <w:r>
@@ -2115,7 +2336,7 @@
                     </pic:cNvPicPr>
                   </pic:nvPicPr>
                   <pic:blipFill>
-                    <a:blip r:embed="rId9" cstate="print">
+                    <a:blip r:embed="rId10" cstate="print">
                       <a:extLst>
                         <a:ext uri="{28A0092B-C50C-407E-A947-70E740481C1C}">
                           <a14:useLocalDpi xmlns:a14="http://schemas.microsoft.com/office/drawing/2010/main" val="0"/>
@@ -2169,7 +2390,7 @@
                     </pic:cNvPicPr>
                   </pic:nvPicPr>
                   <pic:blipFill>
-                    <a:blip r:embed="rId10">
+                    <a:blip r:embed="rId11">
                       <a:extLst>
                         <a:ext uri="{28A0092B-C50C-407E-A947-70E740481C1C}">
                           <a14:useLocalDpi xmlns:a14="http://schemas.microsoft.com/office/drawing/2010/main" val="0"/>
@@ -2290,7 +2511,6 @@
         <w:rPr>
           <w:b/>
         </w:rPr>
-        <w:lastRenderedPageBreak/>
         <w:t>Разъем</w:t>
       </w:r>
       <w:r>
@@ -2418,7 +2638,7 @@
                     </pic:cNvPicPr>
                   </pic:nvPicPr>
                   <pic:blipFill>
-                    <a:blip r:embed="rId11" cstate="print">
+                    <a:blip r:embed="rId12" cstate="print">
                       <a:extLst>
                         <a:ext uri="{28A0092B-C50C-407E-A947-70E740481C1C}">
                           <a14:useLocalDpi xmlns:a14="http://schemas.microsoft.com/office/drawing/2010/main" val="0"/>
@@ -2477,7 +2697,7 @@
                     <pic:cNvPicPr/>
                   </pic:nvPicPr>
                   <pic:blipFill>
-                    <a:blip r:embed="rId12"/>
+                    <a:blip r:embed="rId13"/>
                     <a:stretch>
                       <a:fillRect/>
                     </a:stretch>
@@ -2620,6 +2840,7 @@
           <w:szCs w:val="28"/>
           <w:lang w:eastAsia="ru-RU"/>
         </w:rPr>
+        <w:lastRenderedPageBreak/>
         <w:drawing>
           <wp:inline distT="0" distB="0" distL="0" distR="0" wp14:anchorId="6CB8ECC8" wp14:editId="0D609937">
             <wp:extent cx="2239274" cy="2095500"/>
@@ -2638,7 +2859,7 @@
                     </pic:cNvPicPr>
                   </pic:nvPicPr>
                   <pic:blipFill>
-                    <a:blip r:embed="rId13" cstate="print">
+                    <a:blip r:embed="rId9" cstate="print">
                       <a:extLst>
                         <a:ext uri="{28A0092B-C50C-407E-A947-70E740481C1C}">
                           <a14:useLocalDpi xmlns:a14="http://schemas.microsoft.com/office/drawing/2010/main" val="0"/>
@@ -2778,12 +2999,12 @@
       <w:pPr>
         <w:pStyle w:val="3"/>
       </w:pPr>
-      <w:bookmarkStart w:id="3" w:name="_Toc62195207"/>
+      <w:bookmarkStart w:id="4" w:name="_Toc62195207"/>
       <w:r>
         <w:lastRenderedPageBreak/>
         <w:t>Сигнальные разъемы</w:t>
       </w:r>
-      <w:bookmarkEnd w:id="3"/>
+      <w:bookmarkEnd w:id="4"/>
     </w:p>
     <w:p>
       <w:r>
@@ -3294,12 +3515,12 @@
       <w:pPr>
         <w:pStyle w:val="3"/>
       </w:pPr>
-      <w:bookmarkStart w:id="4" w:name="_Toc62195208"/>
+      <w:bookmarkStart w:id="5" w:name="_Toc62195208"/>
       <w:r>
         <w:lastRenderedPageBreak/>
         <w:t>Разъемы подключения нагрузок и исполнительных механизмов</w:t>
       </w:r>
-      <w:bookmarkEnd w:id="4"/>
+      <w:bookmarkEnd w:id="5"/>
     </w:p>
     <w:p>
       <w:pPr>
@@ -3626,25 +3847,25 @@
       <w:pPr>
         <w:pStyle w:val="1"/>
       </w:pPr>
-      <w:bookmarkStart w:id="5" w:name="_Toc62195209"/>
+      <w:bookmarkStart w:id="6" w:name="_Toc62195209"/>
       <w:r>
         <w:lastRenderedPageBreak/>
         <w:t>Регламент проектирования печатных плат</w:t>
       </w:r>
-      <w:bookmarkEnd w:id="5"/>
+      <w:bookmarkEnd w:id="6"/>
     </w:p>
     <w:p>
       <w:pPr>
         <w:pStyle w:val="3"/>
       </w:pPr>
-      <w:bookmarkStart w:id="6" w:name="_Toc62195210"/>
+      <w:bookmarkStart w:id="7" w:name="_Toc62195210"/>
       <w:r>
         <w:t xml:space="preserve">Этапы проектирования </w:t>
       </w:r>
       <w:r>
         <w:t>электроники</w:t>
       </w:r>
-      <w:bookmarkEnd w:id="6"/>
+      <w:bookmarkEnd w:id="7"/>
     </w:p>
     <w:p>
       <w:pPr>
@@ -3934,14 +4155,14 @@
       <w:pPr>
         <w:pStyle w:val="3"/>
       </w:pPr>
-      <w:bookmarkStart w:id="7" w:name="_Toc62195211"/>
+      <w:bookmarkStart w:id="8" w:name="_Toc62195211"/>
       <w:r>
         <w:rPr>
           <w:lang w:val="en-US"/>
         </w:rPr>
         <w:t>DRC</w:t>
       </w:r>
-      <w:bookmarkEnd w:id="7"/>
+      <w:bookmarkEnd w:id="8"/>
     </w:p>
     <w:p>
       <w:pPr>
@@ -4298,7 +4519,7 @@
       <w:pPr>
         <w:pStyle w:val="3"/>
       </w:pPr>
-      <w:bookmarkStart w:id="8" w:name="_Toc62195212"/>
+      <w:bookmarkStart w:id="9" w:name="_Toc62195212"/>
       <w:r>
         <w:t>Правила</w:t>
       </w:r>
@@ -4311,7 +4532,7 @@
       <w:r>
         <w:t xml:space="preserve"> плат</w:t>
       </w:r>
-      <w:bookmarkEnd w:id="8"/>
+      <w:bookmarkEnd w:id="9"/>
     </w:p>
     <w:p>
       <w:pPr>
@@ -4506,11 +4727,11 @@
       <w:pPr>
         <w:pStyle w:val="3"/>
       </w:pPr>
-      <w:bookmarkStart w:id="9" w:name="_Toc62195213"/>
+      <w:bookmarkStart w:id="10" w:name="_Toc62195213"/>
       <w:r>
         <w:t>Трассировка цепей микросхем</w:t>
       </w:r>
-      <w:bookmarkEnd w:id="9"/>
+      <w:bookmarkEnd w:id="10"/>
     </w:p>
     <w:p>
       <w:pPr>
@@ -4636,7 +4857,7 @@
       <w:pPr>
         <w:pStyle w:val="3"/>
       </w:pPr>
-      <w:bookmarkStart w:id="10" w:name="_Toc62195214"/>
+      <w:bookmarkStart w:id="11" w:name="_Toc62195214"/>
       <w:r>
         <w:t xml:space="preserve">Соединение </w:t>
       </w:r>
@@ -4657,7 +4878,7 @@
       <w:r>
         <w:t>компонентов</w:t>
       </w:r>
-      <w:bookmarkEnd w:id="10"/>
+      <w:bookmarkEnd w:id="11"/>
     </w:p>
     <w:p>
       <w:pPr>
@@ -4774,7 +4995,7 @@
       <w:pPr>
         <w:pStyle w:val="3"/>
       </w:pPr>
-      <w:bookmarkStart w:id="11" w:name="_Toc62195215"/>
+      <w:bookmarkStart w:id="12" w:name="_Toc62195215"/>
       <w:r>
         <w:lastRenderedPageBreak/>
         <w:t xml:space="preserve">Трассировка дорожек относительно </w:t>
@@ -4783,7 +5004,7 @@
       <w:r>
         <w:t>падов</w:t>
       </w:r>
-      <w:bookmarkEnd w:id="11"/>
+      <w:bookmarkEnd w:id="12"/>
       <w:proofErr w:type="spellEnd"/>
     </w:p>
     <w:p>
@@ -4982,7 +5203,7 @@
       <w:pPr>
         <w:pStyle w:val="3"/>
       </w:pPr>
-      <w:bookmarkStart w:id="12" w:name="_Toc62195216"/>
+      <w:bookmarkStart w:id="13" w:name="_Toc62195216"/>
       <w:r>
         <w:lastRenderedPageBreak/>
         <w:t>Правила проектирования при заказе плат с «</w:t>
@@ -4995,7 +5216,7 @@
       <w:r>
         <w:t>»</w:t>
       </w:r>
-      <w:bookmarkEnd w:id="12"/>
+      <w:bookmarkEnd w:id="13"/>
     </w:p>
     <w:p>
       <w:r>
@@ -5160,22 +5381,22 @@
       <w:pPr>
         <w:pStyle w:val="1"/>
       </w:pPr>
-      <w:bookmarkStart w:id="13" w:name="_Toc62195217"/>
+      <w:bookmarkStart w:id="14" w:name="_Toc62195217"/>
       <w:r>
         <w:lastRenderedPageBreak/>
         <w:t>Регламент проверки проектирования электроники</w:t>
       </w:r>
-      <w:bookmarkEnd w:id="13"/>
+      <w:bookmarkEnd w:id="14"/>
     </w:p>
     <w:p>
       <w:pPr>
         <w:pStyle w:val="3"/>
       </w:pPr>
-      <w:bookmarkStart w:id="14" w:name="_Toc62195218"/>
+      <w:bookmarkStart w:id="15" w:name="_Toc62195218"/>
       <w:r>
         <w:t>Стандартная проверка</w:t>
       </w:r>
-      <w:bookmarkEnd w:id="14"/>
+      <w:bookmarkEnd w:id="15"/>
     </w:p>
     <w:p>
       <w:pPr>
@@ -5271,11 +5492,11 @@
       <w:pPr>
         <w:pStyle w:val="3"/>
       </w:pPr>
-      <w:bookmarkStart w:id="15" w:name="_Toc62195219"/>
+      <w:bookmarkStart w:id="16" w:name="_Toc62195219"/>
       <w:r>
         <w:t>Экспертная проверка</w:t>
       </w:r>
-      <w:bookmarkEnd w:id="15"/>
+      <w:bookmarkEnd w:id="16"/>
     </w:p>
     <w:p>
       <w:pPr>
@@ -5334,12 +5555,12 @@
       <w:pPr>
         <w:pStyle w:val="1"/>
       </w:pPr>
-      <w:bookmarkStart w:id="16" w:name="_Toc62195220"/>
+      <w:bookmarkStart w:id="17" w:name="_Toc62195220"/>
       <w:r>
         <w:lastRenderedPageBreak/>
         <w:t>РЕГЛАМЕНТ ПРОВЕРКИ ПАЕЧНЫХ РАБОТ.</w:t>
       </w:r>
-      <w:bookmarkEnd w:id="16"/>
+      <w:bookmarkEnd w:id="17"/>
     </w:p>
     <w:p>
       <w:pPr>
@@ -5429,8 +5650,6 @@
       <w:r>
         <w:t xml:space="preserve"> монтажнику</w:t>
       </w:r>
-      <w:bookmarkStart w:id="17" w:name="_GoBack"/>
-      <w:bookmarkEnd w:id="17"/>
       <w:r>
         <w:t>.</w:t>
       </w:r>
@@ -5458,7 +5677,7 @@
 </file>
 
 <file path=word/numbering.xml><?xml version="1.0" encoding="utf-8"?>
-<w:numbering xmlns:wpc="http://schemas.microsoft.com/office/word/2010/wordprocessingCanvas" xmlns:mc="http://schemas.openxmlformats.org/markup-compatibility/2006" xmlns:o="urn:schemas-microsoft-com:office:office" xmlns:r="http://schemas.openxmlformats.org/officeDocument/2006/relationships" xmlns:m="http://schemas.openxmlformats.org/officeDocument/2006/math" xmlns:v="urn:schemas-microsoft-com:vml" xmlns:wp14="http://schemas.microsoft.com/office/word/2010/wordprocessingDrawing" xmlns:wp="http://schemas.openxmlformats.org/drawingml/2006/wordprocessingDrawing" xmlns:w10="urn:schemas-microsoft-com:office:word" xmlns:w="http://schemas.openxmlformats.org/wordprocessingml/2006/main" xmlns:w14="http://schemas.microsoft.com/office/word/2010/wordml" xmlns:w15="http://schemas.microsoft.com/office/word/2012/wordml" xmlns:wpg="http://schemas.microsoft.com/office/word/2010/wordprocessingGroup" xmlns:wpi="http://schemas.microsoft.com/office/word/2010/wordprocessingInk" xmlns:wne="http://schemas.microsoft.com/office/word/2006/wordml" xmlns:wps="http://schemas.microsoft.com/office/word/2010/wordprocessingShape" mc:Ignorable="w14 w15 wp14">
+<w:numbering xmlns:wpc="http://schemas.microsoft.com/office/word/2010/wordprocessingCanvas" xmlns:cx="http://schemas.microsoft.com/office/drawing/2014/chartex" xmlns:mc="http://schemas.openxmlformats.org/markup-compatibility/2006" xmlns:o="urn:schemas-microsoft-com:office:office" xmlns:r="http://schemas.openxmlformats.org/officeDocument/2006/relationships" xmlns:m="http://schemas.openxmlformats.org/officeDocument/2006/math" xmlns:v="urn:schemas-microsoft-com:vml" xmlns:wp14="http://schemas.microsoft.com/office/word/2010/wordprocessingDrawing" xmlns:wp="http://schemas.openxmlformats.org/drawingml/2006/wordprocessingDrawing" xmlns:w10="urn:schemas-microsoft-com:office:word" xmlns:w="http://schemas.openxmlformats.org/wordprocessingml/2006/main" xmlns:w14="http://schemas.microsoft.com/office/word/2010/wordml" xmlns:w15="http://schemas.microsoft.com/office/word/2012/wordml" xmlns:w16se="http://schemas.microsoft.com/office/word/2015/wordml/symex" xmlns:wpg="http://schemas.microsoft.com/office/word/2010/wordprocessingGroup" xmlns:wpi="http://schemas.microsoft.com/office/word/2010/wordprocessingInk" xmlns:wne="http://schemas.microsoft.com/office/word/2006/wordml" xmlns:wps="http://schemas.microsoft.com/office/word/2010/wordprocessingShape" mc:Ignorable="w14 w15 w16se wp14">
   <w:abstractNum w:abstractNumId="0" w15:restartNumberingAfterBreak="0">
     <w:nsid w:val="04B5425E"/>
     <w:multiLevelType w:val="hybridMultilevel"/>
@@ -7892,6 +8111,92 @@
     </w:lvl>
   </w:abstractNum>
   <w:abstractNum w:abstractNumId="28" w15:restartNumberingAfterBreak="0">
+    <w:nsid w:val="61177F59"/>
+    <w:multiLevelType w:val="hybridMultilevel"/>
+    <w:tmpl w:val="974A91DE"/>
+    <w:lvl w:ilvl="0" w:tplc="0419000F">
+      <w:start w:val="1"/>
+      <w:numFmt w:val="decimal"/>
+      <w:lvlText w:val="%1."/>
+      <w:lvlJc w:val="left"/>
+      <w:pPr>
+        <w:ind w:left="720" w:hanging="360"/>
+      </w:pPr>
+    </w:lvl>
+    <w:lvl w:ilvl="1" w:tplc="04190019" w:tentative="1">
+      <w:start w:val="1"/>
+      <w:numFmt w:val="lowerLetter"/>
+      <w:lvlText w:val="%2."/>
+      <w:lvlJc w:val="left"/>
+      <w:pPr>
+        <w:ind w:left="1440" w:hanging="360"/>
+      </w:pPr>
+    </w:lvl>
+    <w:lvl w:ilvl="2" w:tplc="0419001B" w:tentative="1">
+      <w:start w:val="1"/>
+      <w:numFmt w:val="lowerRoman"/>
+      <w:lvlText w:val="%3."/>
+      <w:lvlJc w:val="right"/>
+      <w:pPr>
+        <w:ind w:left="2160" w:hanging="180"/>
+      </w:pPr>
+    </w:lvl>
+    <w:lvl w:ilvl="3" w:tplc="0419000F" w:tentative="1">
+      <w:start w:val="1"/>
+      <w:numFmt w:val="decimal"/>
+      <w:lvlText w:val="%4."/>
+      <w:lvlJc w:val="left"/>
+      <w:pPr>
+        <w:ind w:left="2880" w:hanging="360"/>
+      </w:pPr>
+    </w:lvl>
+    <w:lvl w:ilvl="4" w:tplc="04190019" w:tentative="1">
+      <w:start w:val="1"/>
+      <w:numFmt w:val="lowerLetter"/>
+      <w:lvlText w:val="%5."/>
+      <w:lvlJc w:val="left"/>
+      <w:pPr>
+        <w:ind w:left="3600" w:hanging="360"/>
+      </w:pPr>
+    </w:lvl>
+    <w:lvl w:ilvl="5" w:tplc="0419001B" w:tentative="1">
+      <w:start w:val="1"/>
+      <w:numFmt w:val="lowerRoman"/>
+      <w:lvlText w:val="%6."/>
+      <w:lvlJc w:val="right"/>
+      <w:pPr>
+        <w:ind w:left="4320" w:hanging="180"/>
+      </w:pPr>
+    </w:lvl>
+    <w:lvl w:ilvl="6" w:tplc="0419000F" w:tentative="1">
+      <w:start w:val="1"/>
+      <w:numFmt w:val="decimal"/>
+      <w:lvlText w:val="%7."/>
+      <w:lvlJc w:val="left"/>
+      <w:pPr>
+        <w:ind w:left="5040" w:hanging="360"/>
+      </w:pPr>
+    </w:lvl>
+    <w:lvl w:ilvl="7" w:tplc="04190019" w:tentative="1">
+      <w:start w:val="1"/>
+      <w:numFmt w:val="lowerLetter"/>
+      <w:lvlText w:val="%8."/>
+      <w:lvlJc w:val="left"/>
+      <w:pPr>
+        <w:ind w:left="5760" w:hanging="360"/>
+      </w:pPr>
+    </w:lvl>
+    <w:lvl w:ilvl="8" w:tplc="0419001B" w:tentative="1">
+      <w:start w:val="1"/>
+      <w:numFmt w:val="lowerRoman"/>
+      <w:lvlText w:val="%9."/>
+      <w:lvlJc w:val="right"/>
+      <w:pPr>
+        <w:ind w:left="6480" w:hanging="180"/>
+      </w:pPr>
+    </w:lvl>
+  </w:abstractNum>
+  <w:abstractNum w:abstractNumId="29" w15:restartNumberingAfterBreak="0">
     <w:nsid w:val="62B7462A"/>
     <w:multiLevelType w:val="hybridMultilevel"/>
     <w:tmpl w:val="D43C846C"/>
@@ -7977,7 +8282,7 @@
       </w:pPr>
     </w:lvl>
   </w:abstractNum>
-  <w:abstractNum w:abstractNumId="29" w15:restartNumberingAfterBreak="0">
+  <w:abstractNum w:abstractNumId="30" w15:restartNumberingAfterBreak="0">
     <w:nsid w:val="6AD37A24"/>
     <w:multiLevelType w:val="hybridMultilevel"/>
     <w:tmpl w:val="15467BC8"/>
@@ -8063,7 +8368,7 @@
       </w:pPr>
     </w:lvl>
   </w:abstractNum>
-  <w:abstractNum w:abstractNumId="30" w15:restartNumberingAfterBreak="0">
+  <w:abstractNum w:abstractNumId="31" w15:restartNumberingAfterBreak="0">
     <w:nsid w:val="764043C2"/>
     <w:multiLevelType w:val="hybridMultilevel"/>
     <w:tmpl w:val="4CD4E7D4"/>
@@ -8149,7 +8454,7 @@
       </w:pPr>
     </w:lvl>
   </w:abstractNum>
-  <w:abstractNum w:abstractNumId="31" w15:restartNumberingAfterBreak="0">
+  <w:abstractNum w:abstractNumId="32" w15:restartNumberingAfterBreak="0">
     <w:nsid w:val="77D03685"/>
     <w:multiLevelType w:val="hybridMultilevel"/>
     <w:tmpl w:val="8ACA080A"/>
@@ -8238,7 +8543,7 @@
       </w:pPr>
     </w:lvl>
   </w:abstractNum>
-  <w:abstractNum w:abstractNumId="32" w15:restartNumberingAfterBreak="0">
+  <w:abstractNum w:abstractNumId="33" w15:restartNumberingAfterBreak="0">
     <w:nsid w:val="7EEA1A1F"/>
     <w:multiLevelType w:val="hybridMultilevel"/>
     <w:tmpl w:val="974A91DE"/>
@@ -8334,7 +8639,7 @@
     <w:abstractNumId w:val="23"/>
   </w:num>
   <w:num w:numId="4">
-    <w:abstractNumId w:val="31"/>
+    <w:abstractNumId w:val="32"/>
   </w:num>
   <w:num w:numId="5">
     <w:abstractNumId w:val="11"/>
@@ -8352,7 +8657,7 @@
     <w:abstractNumId w:val="2"/>
   </w:num>
   <w:num w:numId="10">
-    <w:abstractNumId w:val="32"/>
+    <w:abstractNumId w:val="33"/>
   </w:num>
   <w:num w:numId="11">
     <w:abstractNumId w:val="24"/>
@@ -8370,7 +8675,7 @@
     <w:abstractNumId w:val="16"/>
   </w:num>
   <w:num w:numId="16">
-    <w:abstractNumId w:val="29"/>
+    <w:abstractNumId w:val="30"/>
   </w:num>
   <w:num w:numId="17">
     <w:abstractNumId w:val="15"/>
@@ -8409,10 +8714,10 @@
     <w:abstractNumId w:val="18"/>
   </w:num>
   <w:num w:numId="29">
-    <w:abstractNumId w:val="28"/>
+    <w:abstractNumId w:val="29"/>
   </w:num>
   <w:num w:numId="30">
-    <w:abstractNumId w:val="30"/>
+    <w:abstractNumId w:val="31"/>
   </w:num>
   <w:num w:numId="31">
     <w:abstractNumId w:val="26"/>
@@ -8423,11 +8728,14 @@
   <w:num w:numId="33">
     <w:abstractNumId w:val="20"/>
   </w:num>
+  <w:num w:numId="34">
+    <w:abstractNumId w:val="28"/>
+  </w:num>
 </w:numbering>
 </file>
 
 <file path=word/styles.xml><?xml version="1.0" encoding="utf-8"?>
-<w:styles xmlns:mc="http://schemas.openxmlformats.org/markup-compatibility/2006" xmlns:r="http://schemas.openxmlformats.org/officeDocument/2006/relationships" xmlns:w="http://schemas.openxmlformats.org/wordprocessingml/2006/main" xmlns:w14="http://schemas.microsoft.com/office/word/2010/wordml" xmlns:w15="http://schemas.microsoft.com/office/word/2012/wordml" mc:Ignorable="w14 w15">
+<w:styles xmlns:mc="http://schemas.openxmlformats.org/markup-compatibility/2006" xmlns:r="http://schemas.openxmlformats.org/officeDocument/2006/relationships" xmlns:w="http://schemas.openxmlformats.org/wordprocessingml/2006/main" xmlns:w14="http://schemas.microsoft.com/office/word/2010/wordml" xmlns:w15="http://schemas.microsoft.com/office/word/2012/wordml" xmlns:w16se="http://schemas.microsoft.com/office/word/2015/wordml/symex" mc:Ignorable="w14 w15 w16se">
   <w:docDefaults>
     <w:rPrDefault>
       <w:rPr>
@@ -9306,7 +9614,7 @@
 </file>
 
 <file path=customXml/itemProps1.xml><?xml version="1.0" encoding="utf-8"?>
-<ds:datastoreItem xmlns:ds="http://schemas.openxmlformats.org/officeDocument/2006/customXml" ds:itemID="{A68AA74E-B901-47D1-ACDE-EF06CA72C853}">
+<ds:datastoreItem xmlns:ds="http://schemas.openxmlformats.org/officeDocument/2006/customXml" ds:itemID="{A0B4D0D1-84D6-4EC3-830D-ECA6CCC26548}">
   <ds:schemaRefs>
     <ds:schemaRef ds:uri="http://schemas.openxmlformats.org/officeDocument/2006/bibliography"/>
   </ds:schemaRefs>

</xml_diff>

<commit_message>
optional components rules added
</commit_message>
<xml_diff>
--- a/Внутренние правила проектирования электроники.docx
+++ b/Внутренние правила проектирования электроники.docx
@@ -37,8 +37,6 @@
             </w:rPr>
             <w:t>СоДЕРЖАНИЕ</w:t>
           </w:r>
-          <w:bookmarkStart w:id="0" w:name="_GoBack"/>
-          <w:bookmarkEnd w:id="0"/>
         </w:p>
         <w:p>
           <w:pPr>
@@ -1303,7 +1301,7 @@
       <w:pPr>
         <w:pStyle w:val="1"/>
       </w:pPr>
-      <w:bookmarkStart w:id="1" w:name="_Toc62195204"/>
+      <w:bookmarkStart w:id="0" w:name="_Toc62195204"/>
       <w:r>
         <w:lastRenderedPageBreak/>
         <w:t xml:space="preserve">Правила трассировки </w:t>
@@ -1311,17 +1309,17 @@
       <w:r>
         <w:t>РАЗЪЕМОВ</w:t>
       </w:r>
+      <w:bookmarkEnd w:id="0"/>
+    </w:p>
+    <w:p>
+      <w:pPr>
+        <w:pStyle w:val="3"/>
+      </w:pPr>
+      <w:bookmarkStart w:id="1" w:name="_Toc62195205"/>
+      <w:r>
+        <w:t>Разъемы питания</w:t>
+      </w:r>
       <w:bookmarkEnd w:id="1"/>
-    </w:p>
-    <w:p>
-      <w:pPr>
-        <w:pStyle w:val="3"/>
-      </w:pPr>
-      <w:bookmarkStart w:id="2" w:name="_Toc62195205"/>
-      <w:r>
-        <w:t>Разъемы питания</w:t>
-      </w:r>
-      <w:bookmarkEnd w:id="2"/>
     </w:p>
     <w:p>
       <w:pPr>
@@ -1858,12 +1856,12 @@
       <w:pPr>
         <w:pStyle w:val="3"/>
       </w:pPr>
-      <w:bookmarkStart w:id="3" w:name="_Toc62195206"/>
+      <w:bookmarkStart w:id="2" w:name="_Toc62195206"/>
       <w:r>
         <w:lastRenderedPageBreak/>
         <w:t>Разъёмы интерфейсов</w:t>
       </w:r>
-      <w:bookmarkEnd w:id="3"/>
+      <w:bookmarkEnd w:id="2"/>
     </w:p>
     <w:p>
       <w:r>
@@ -2999,12 +2997,12 @@
       <w:pPr>
         <w:pStyle w:val="3"/>
       </w:pPr>
-      <w:bookmarkStart w:id="4" w:name="_Toc62195207"/>
+      <w:bookmarkStart w:id="3" w:name="_Toc62195207"/>
       <w:r>
         <w:lastRenderedPageBreak/>
         <w:t>Сигнальные разъемы</w:t>
       </w:r>
-      <w:bookmarkEnd w:id="4"/>
+      <w:bookmarkEnd w:id="3"/>
     </w:p>
     <w:p>
       <w:r>
@@ -3515,12 +3513,12 @@
       <w:pPr>
         <w:pStyle w:val="3"/>
       </w:pPr>
-      <w:bookmarkStart w:id="5" w:name="_Toc62195208"/>
+      <w:bookmarkStart w:id="4" w:name="_Toc62195208"/>
       <w:r>
         <w:lastRenderedPageBreak/>
         <w:t>Разъемы подключения нагрузок и исполнительных механизмов</w:t>
       </w:r>
-      <w:bookmarkEnd w:id="5"/>
+      <w:bookmarkEnd w:id="4"/>
     </w:p>
     <w:p>
       <w:pPr>
@@ -3847,25 +3845,25 @@
       <w:pPr>
         <w:pStyle w:val="1"/>
       </w:pPr>
-      <w:bookmarkStart w:id="6" w:name="_Toc62195209"/>
+      <w:bookmarkStart w:id="5" w:name="_Toc62195209"/>
       <w:r>
         <w:lastRenderedPageBreak/>
         <w:t>Регламент проектирования печатных плат</w:t>
       </w:r>
+      <w:bookmarkEnd w:id="5"/>
+    </w:p>
+    <w:p>
+      <w:pPr>
+        <w:pStyle w:val="3"/>
+      </w:pPr>
+      <w:bookmarkStart w:id="6" w:name="_Toc62195210"/>
+      <w:r>
+        <w:t xml:space="preserve">Этапы проектирования </w:t>
+      </w:r>
+      <w:r>
+        <w:t>электроники</w:t>
+      </w:r>
       <w:bookmarkEnd w:id="6"/>
-    </w:p>
-    <w:p>
-      <w:pPr>
-        <w:pStyle w:val="3"/>
-      </w:pPr>
-      <w:bookmarkStart w:id="7" w:name="_Toc62195210"/>
-      <w:r>
-        <w:t xml:space="preserve">Этапы проектирования </w:t>
-      </w:r>
-      <w:r>
-        <w:t>электроники</w:t>
-      </w:r>
-      <w:bookmarkEnd w:id="7"/>
     </w:p>
     <w:p>
       <w:pPr>
@@ -3982,6 +3980,14 @@
         </w:rPr>
         <w:t>ЗАПРЕЩЕНО копировать схемы. Необходимо выполнять проектирование с использованием библиотек и дизайн-блоков</w:t>
       </w:r>
+      <w:r>
+        <w:rPr>
+          <w:b/>
+        </w:rPr>
+        <w:t>.</w:t>
+      </w:r>
+      <w:bookmarkStart w:id="7" w:name="_GoBack"/>
+      <w:bookmarkEnd w:id="7"/>
     </w:p>
     <w:p>
       <w:pPr>
@@ -3998,7 +4004,19 @@
         <w:rPr>
           <w:b/>
         </w:rPr>
-        <w:t xml:space="preserve"> </w:t>
+        <w:t>.</w:t>
+      </w:r>
+    </w:p>
+    <w:p>
+      <w:pPr>
+        <w:pStyle w:val="a3"/>
+        <w:numPr>
+          <w:ilvl w:val="1"/>
+          <w:numId w:val="21"/>
+        </w:numPr>
+      </w:pPr>
+      <w:r>
+        <w:t>Если на схеме присутствуют компоненты, установка которых является опциональной – к их именам добавить «*», обвести рамкой и пояснить, в каких условиях их нужно/не нужно устанавливать.</w:t>
       </w:r>
     </w:p>
     <w:p>
@@ -4111,6 +4129,7 @@
         </w:numPr>
       </w:pPr>
       <w:r>
+        <w:lastRenderedPageBreak/>
         <w:t>Экспертная проверка</w:t>
       </w:r>
       <w:r>
@@ -4193,7 +4212,6 @@
         </w:numPr>
       </w:pPr>
       <w:r>
-        <w:lastRenderedPageBreak/>
         <w:t xml:space="preserve">Конфигурация слоев: </w:t>
       </w:r>
       <w:r>
@@ -4575,6 +4593,7 @@
           <w:noProof/>
           <w:lang w:eastAsia="ru-RU"/>
         </w:rPr>
+        <w:lastRenderedPageBreak/>
         <w:drawing>
           <wp:inline distT="0" distB="0" distL="0" distR="0" wp14:anchorId="6FE0174A" wp14:editId="02EA5A90">
             <wp:extent cx="5934075" cy="2066925"/>
@@ -4652,7 +4671,6 @@
           <w:noProof/>
           <w:lang w:eastAsia="ru-RU"/>
         </w:rPr>
-        <w:lastRenderedPageBreak/>
         <w:drawing>
           <wp:inline distT="0" distB="0" distL="0" distR="0" wp14:anchorId="73A0FBE2" wp14:editId="01EC0871">
             <wp:extent cx="5934075" cy="1152525"/>
@@ -9614,7 +9632,7 @@
 </file>
 
 <file path=customXml/itemProps1.xml><?xml version="1.0" encoding="utf-8"?>
-<ds:datastoreItem xmlns:ds="http://schemas.openxmlformats.org/officeDocument/2006/customXml" ds:itemID="{A0B4D0D1-84D6-4EC3-830D-ECA6CCC26548}">
+<ds:datastoreItem xmlns:ds="http://schemas.openxmlformats.org/officeDocument/2006/customXml" ds:itemID="{5155EAC1-F6C4-4B20-9612-6F4D30179944}">
   <ds:schemaRefs>
     <ds:schemaRef ds:uri="http://schemas.openxmlformats.org/officeDocument/2006/bibliography"/>
   </ds:schemaRefs>

</xml_diff>